<commit_message>
feat(main): full documentation codexy - docs
</commit_message>
<xml_diff>
--- a/Soportes/Requerimientos/FormatoAnteproyecto.docx
+++ b/Soportes/Requerimientos/FormatoAnteproyecto.docx
@@ -25,176 +25,9 @@
           <w:szCs w:val="24"/>
         </w:rPr>
         <mc:AlternateContent>
-          <mc:Choice Requires="wpg">
-            <w:drawing>
-              <wp:anchor distT="0" distB="0" distL="0" distR="0" simplePos="0" relativeHeight="251658240" behindDoc="1" locked="0" layoutInCell="1" hidden="0" allowOverlap="1" wp14:anchorId="711BA2FA" wp14:editId="4C483646">
-                <wp:simplePos x="0" y="0"/>
-                <wp:positionH relativeFrom="page">
-                  <wp:posOffset>2670176</wp:posOffset>
-                </wp:positionH>
-                <wp:positionV relativeFrom="page">
-                  <wp:posOffset>2159636</wp:posOffset>
-                </wp:positionV>
-                <wp:extent cx="4418330" cy="1310640"/>
-                <wp:effectExtent l="0" t="0" r="0" b="0"/>
-                <wp:wrapNone/>
-                <wp:docPr id="1285609910" name="Forma libre: forma 1285609910"/>
-                <wp:cNvGraphicFramePr/>
-                <a:graphic xmlns:a="http://schemas.openxmlformats.org/drawingml/2006/main">
-                  <a:graphicData uri="http://schemas.microsoft.com/office/word/2010/wordprocessingShape">
-                    <wps:wsp>
-                      <wps:cNvSpPr/>
-                      <wps:spPr>
-                        <a:xfrm>
-                          <a:off x="3146360" y="3134205"/>
-                          <a:ext cx="4399280" cy="1291590"/>
-                        </a:xfrm>
-                        <a:custGeom>
-                          <a:avLst/>
-                          <a:gdLst/>
-                          <a:ahLst/>
-                          <a:cxnLst/>
-                          <a:rect l="l" t="t" r="r" b="b"/>
-                          <a:pathLst>
-                            <a:path w="6928" h="2034" extrusionOk="0">
-                              <a:moveTo>
-                                <a:pt x="6928" y="1481"/>
-                              </a:moveTo>
-                              <a:lnTo>
-                                <a:pt x="0" y="1481"/>
-                              </a:lnTo>
-                              <a:lnTo>
-                                <a:pt x="0" y="2033"/>
-                              </a:lnTo>
-                              <a:lnTo>
-                                <a:pt x="6928" y="2033"/>
-                              </a:lnTo>
-                              <a:lnTo>
-                                <a:pt x="6928" y="1481"/>
-                              </a:lnTo>
-                              <a:close/>
-                              <a:moveTo>
-                                <a:pt x="6928" y="1032"/>
-                              </a:moveTo>
-                              <a:lnTo>
-                                <a:pt x="0" y="1032"/>
-                              </a:lnTo>
-                              <a:lnTo>
-                                <a:pt x="0" y="1471"/>
-                              </a:lnTo>
-                              <a:lnTo>
-                                <a:pt x="6928" y="1471"/>
-                              </a:lnTo>
-                              <a:lnTo>
-                                <a:pt x="6928" y="1032"/>
-                              </a:lnTo>
-                              <a:close/>
-                              <a:moveTo>
-                                <a:pt x="6928" y="460"/>
-                              </a:moveTo>
-                              <a:lnTo>
-                                <a:pt x="0" y="460"/>
-                              </a:lnTo>
-                              <a:lnTo>
-                                <a:pt x="0" y="1020"/>
-                              </a:lnTo>
-                              <a:lnTo>
-                                <a:pt x="6928" y="1020"/>
-                              </a:lnTo>
-                              <a:lnTo>
-                                <a:pt x="6928" y="460"/>
-                              </a:lnTo>
-                              <a:close/>
-                              <a:moveTo>
-                                <a:pt x="6928" y="0"/>
-                              </a:moveTo>
-                              <a:lnTo>
-                                <a:pt x="0" y="0"/>
-                              </a:lnTo>
-                              <a:lnTo>
-                                <a:pt x="0" y="451"/>
-                              </a:lnTo>
-                              <a:lnTo>
-                                <a:pt x="6928" y="451"/>
-                              </a:lnTo>
-                              <a:lnTo>
-                                <a:pt x="6928" y="0"/>
-                              </a:lnTo>
-                              <a:close/>
-                            </a:path>
-                          </a:pathLst>
-                        </a:custGeom>
-                        <a:solidFill>
-                          <a:srgbClr val="FFFFFF"/>
-                        </a:solidFill>
-                        <a:ln>
-                          <a:noFill/>
-                        </a:ln>
-                      </wps:spPr>
-                      <wps:bodyPr spcFirstLastPara="1" wrap="square" lIns="91425" tIns="91425" rIns="91425" bIns="91425" anchor="ctr" anchorCtr="0">
-                        <a:noAutofit/>
-                      </wps:bodyPr>
-                    </wps:wsp>
-                  </a:graphicData>
-                </a:graphic>
-              </wp:anchor>
-            </w:drawing>
-          </mc:Choice>
-          <mc:Fallback xmlns:cr="http://schemas.microsoft.com/office/comments/2020/reactions" xmlns="http://schemas.microsoft.com/office/tasks/2019/documenttasks" xmlns:dgm="http://schemas.openxmlformats.org/drawingml/2006/diagram" xmlns:lc="http://schemas.openxmlformats.org/drawingml/2006/lockedCanvas" xmlns:c="http://schemas.openxmlformats.org/drawingml/2006/chart" xmlns:pic="http://schemas.openxmlformats.org/drawingml/2006/picture" xmlns:a="http://schemas.openxmlformats.org/drawingml/2006/main" xmlns:sl="http://schemas.openxmlformats.org/schemaLibrary/2006/main">
-            <w:drawing>
-              <wp:anchor allowOverlap="1" behindDoc="1" distB="0" distT="0" distL="0" distR="0" hidden="0" layoutInCell="1" locked="0" relativeHeight="0" simplePos="0">
-                <wp:simplePos x="0" y="0"/>
-                <wp:positionH relativeFrom="page">
-                  <wp:posOffset>2670176</wp:posOffset>
-                </wp:positionH>
-                <wp:positionV relativeFrom="page">
-                  <wp:posOffset>2159636</wp:posOffset>
-                </wp:positionV>
-                <wp:extent cx="4418330" cy="1310640"/>
-                <wp:effectExtent b="0" l="0" r="0" t="0"/>
-                <wp:wrapNone/>
-                <wp:docPr id="1285609910" name="image10.png"/>
-                <a:graphic>
-                  <a:graphicData uri="http://schemas.openxmlformats.org/drawingml/2006/picture">
-                    <pic:pic>
-                      <pic:nvPicPr>
-                        <pic:cNvPr id="0" name="image10.png"/>
-                        <pic:cNvPicPr preferRelativeResize="0"/>
-                      </pic:nvPicPr>
-                      <pic:blipFill>
-                        <a:blip r:embed="rId11"/>
-                        <a:srcRect/>
-                        <a:stretch>
-                          <a:fillRect/>
-                        </a:stretch>
-                      </pic:blipFill>
-                      <pic:spPr>
-                        <a:xfrm>
-                          <a:off x="0" y="0"/>
-                          <a:ext cx="4418330" cy="1310640"/>
-                        </a:xfrm>
-                        <a:prstGeom prst="rect"/>
-                        <a:ln/>
-                      </pic:spPr>
-                    </pic:pic>
-                  </a:graphicData>
-                </a:graphic>
-              </wp:anchor>
-            </w:drawing>
-          </mc:Fallback>
-        </mc:AlternateContent>
-      </w:r>
-      <w:r>
-        <w:rPr>
-          <w:noProof/>
-          <w:color w:val="000000"/>
-          <w:sz w:val="24"/>
-          <w:szCs w:val="24"/>
-        </w:rPr>
-        <mc:AlternateContent>
           <mc:Choice Requires="wps">
             <w:drawing>
-              <wp:anchor distT="0" distB="0" distL="0" distR="0" simplePos="0" relativeHeight="251659264" behindDoc="1" locked="0" layoutInCell="1" hidden="0" allowOverlap="1" wp14:anchorId="0956F32D" wp14:editId="67BBAD5B">
+              <wp:anchor distT="0" distB="0" distL="0" distR="0" simplePos="0" relativeHeight="251659264" behindDoc="1" locked="0" layoutInCell="1" hidden="0" allowOverlap="1" wp14:anchorId="0956F32D" wp14:editId="6BB66498">
                 <wp:simplePos x="0" y="0"/>
                 <wp:positionH relativeFrom="page">
                   <wp:posOffset>2307590</wp:posOffset>
@@ -244,47 +77,21 @@
               </wp:anchor>
             </w:drawing>
           </mc:Choice>
-          <mc:Fallback xmlns:cr="http://schemas.microsoft.com/office/comments/2020/reactions" xmlns="http://schemas.microsoft.com/office/tasks/2019/documenttasks" xmlns:dgm="http://schemas.openxmlformats.org/drawingml/2006/diagram" xmlns:lc="http://schemas.openxmlformats.org/drawingml/2006/lockedCanvas" xmlns:c="http://schemas.openxmlformats.org/drawingml/2006/chart" xmlns:pic="http://schemas.openxmlformats.org/drawingml/2006/picture" xmlns:a="http://schemas.openxmlformats.org/drawingml/2006/main" xmlns:sl="http://schemas.openxmlformats.org/schemaLibrary/2006/main">
-            <w:drawing>
-              <wp:anchor allowOverlap="1" behindDoc="1" distB="0" distT="0" distL="0" distR="0" hidden="0" layoutInCell="1" locked="0" relativeHeight="0" simplePos="0">
-                <wp:simplePos x="0" y="0"/>
-                <wp:positionH relativeFrom="page">
-                  <wp:posOffset>2307590</wp:posOffset>
-                </wp:positionH>
-                <wp:positionV relativeFrom="page">
-                  <wp:posOffset>9096375</wp:posOffset>
-                </wp:positionV>
-                <wp:extent cx="8890" cy="12700"/>
-                <wp:effectExtent b="0" l="0" r="0" t="0"/>
-                <wp:wrapNone/>
-                <wp:docPr id="1285609909" name="image9.png"/>
-                <a:graphic>
-                  <a:graphicData uri="http://schemas.openxmlformats.org/drawingml/2006/picture">
-                    <pic:pic>
-                      <pic:nvPicPr>
-                        <pic:cNvPr id="0" name="image9.png"/>
-                        <pic:cNvPicPr preferRelativeResize="0"/>
-                      </pic:nvPicPr>
-                      <pic:blipFill>
-                        <a:blip r:embed="rId11"/>
-                        <a:srcRect/>
-                        <a:stretch>
-                          <a:fillRect/>
-                        </a:stretch>
-                      </pic:blipFill>
-                      <pic:spPr>
-                        <a:xfrm>
-                          <a:off x="0" y="0"/>
-                          <a:ext cx="8890" cy="12700"/>
-                        </a:xfrm>
-                        <a:prstGeom prst="rect"/>
-                        <a:ln/>
-                      </pic:spPr>
-                    </pic:pic>
-                  </a:graphicData>
-                </a:graphic>
-              </wp:anchor>
-            </w:drawing>
+          <mc:Fallback>
+            <w:pict>
+              <v:rect w14:anchorId="0956F32D" id="Rectángulo 1285609909" o:spid="_x0000_s1026" style="position:absolute;margin-left:181.7pt;margin-top:716.25pt;width:.7pt;height:1pt;z-index:-251657216;visibility:visible;mso-wrap-style:square;mso-wrap-distance-left:0;mso-wrap-distance-top:0;mso-wrap-distance-right:0;mso-wrap-distance-bottom:0;mso-position-horizontal:absolute;mso-position-horizontal-relative:page;mso-position-vertical:absolute;mso-position-vertical-relative:page;v-text-anchor:middle" o:gfxdata="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" fillcolor="blue" stroked="f">
+                <v:textbox inset="2.53958mm,2.53958mm,2.53958mm,2.53958mm">
+                  <w:txbxContent>
+                    <w:p>
+                      <w:pPr>
+                        <w:textDirection w:val="btLr"/>
+                      </w:pPr>
+                    </w:p>
+                  </w:txbxContent>
+                </v:textbox>
+                <w10:wrap anchorx="page" anchory="page"/>
+              </v:rect>
+            </w:pict>
           </mc:Fallback>
         </mc:AlternateContent>
       </w:r>
@@ -394,9 +201,9 @@
           <w:szCs w:val="20"/>
         </w:rPr>
         <mc:AlternateContent>
-          <mc:Choice Requires="wpg">
+          <mc:Choice Requires="wps">
             <w:drawing>
-              <wp:inline distT="0" distB="0" distL="0" distR="0" wp14:anchorId="25F67C1D" wp14:editId="7C042844">
+              <wp:inline distT="0" distB="0" distL="0" distR="0" wp14:anchorId="25F67C1D" wp14:editId="02DA2E4D">
                 <wp:extent cx="6374130" cy="174625"/>
                 <wp:effectExtent l="0" t="0" r="0" b="0"/>
                 <wp:docPr id="1285609907" name="Rectángulo 1285609907"/>
@@ -471,39 +278,49 @@
               </wp:inline>
             </w:drawing>
           </mc:Choice>
-          <mc:Fallback xmlns:cr="http://schemas.microsoft.com/office/comments/2020/reactions" xmlns="http://schemas.microsoft.com/office/tasks/2019/documenttasks" xmlns:dgm="http://schemas.openxmlformats.org/drawingml/2006/diagram" xmlns:lc="http://schemas.openxmlformats.org/drawingml/2006/lockedCanvas" xmlns:c="http://schemas.openxmlformats.org/drawingml/2006/chart" xmlns:pic="http://schemas.openxmlformats.org/drawingml/2006/picture" xmlns:a="http://schemas.openxmlformats.org/drawingml/2006/main" xmlns:sl="http://schemas.openxmlformats.org/schemaLibrary/2006/main">
-            <w:drawing>
-              <wp:inline distB="0" distT="0" distL="0" distR="0">
-                <wp:extent cx="6374130" cy="174625"/>
-                <wp:effectExtent b="0" l="0" r="0" t="0"/>
-                <wp:docPr id="1285609907" name="image7.png"/>
-                <a:graphic>
-                  <a:graphicData uri="http://schemas.openxmlformats.org/drawingml/2006/picture">
-                    <pic:pic>
-                      <pic:nvPicPr>
-                        <pic:cNvPr id="0" name="image7.png"/>
-                        <pic:cNvPicPr preferRelativeResize="0"/>
-                      </pic:nvPicPr>
-                      <pic:blipFill>
-                        <a:blip r:embed="rId11"/>
-                        <a:srcRect/>
-                        <a:stretch>
-                          <a:fillRect/>
-                        </a:stretch>
-                      </pic:blipFill>
-                      <pic:spPr>
-                        <a:xfrm>
-                          <a:off x="0" y="0"/>
-                          <a:ext cx="6374130" cy="174625"/>
-                        </a:xfrm>
-                        <a:prstGeom prst="rect"/>
-                        <a:ln/>
-                      </pic:spPr>
-                    </pic:pic>
-                  </a:graphicData>
-                </a:graphic>
-              </wp:inline>
-            </w:drawing>
+          <mc:Fallback>
+            <w:pict>
+              <v:rect w14:anchorId="25F67C1D" id="Rectángulo 1285609907" o:spid="_x0000_s1027" style="width:501.9pt;height:13.75pt;visibility:visible;mso-wrap-style:square;mso-left-percent:-10001;mso-top-percent:-10001;mso-position-horizontal:absolute;mso-position-horizontal-relative:char;mso-position-vertical:absolute;mso-position-vertical-relative:line;mso-left-percent:-10001;mso-top-percent:-10001;v-text-anchor:top" o:gfxdata="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" fillcolor="#a6a6a6">
+                <v:stroke startarrowwidth="narrow" startarrowlength="short" endarrowwidth="narrow" endarrowlength="short"/>
+                <v:textbox inset="0,0,0,0">
+                  <w:txbxContent>
+                    <w:p>
+                      <w:pPr>
+                        <w:spacing w:line="234" w:lineRule="auto"/>
+                        <w:ind w:left="101" w:firstLine="202"/>
+                        <w:textDirection w:val="btLr"/>
+                      </w:pPr>
+                      <w:r>
+                        <w:rPr>
+                          <w:rFonts w:ascii="Arial" w:eastAsia="Arial" w:hAnsi="Arial" w:cs="Arial"/>
+                          <w:color w:val="000000"/>
+                          <w:sz w:val="20"/>
+                        </w:rPr>
+                        <w:t>1.</w:t>
+                      </w:r>
+                      <w:r>
+                        <w:rPr>
+                          <w:rFonts w:ascii="Arial" w:eastAsia="Arial" w:hAnsi="Arial" w:cs="Arial"/>
+                          <w:color w:val="000000"/>
+                          <w:sz w:val="20"/>
+                        </w:rPr>
+                        <w:tab/>
+                      </w:r>
+                      <w:r>
+                        <w:rPr>
+                          <w:rFonts w:ascii="Arial" w:eastAsia="Arial" w:hAnsi="Arial" w:cs="Arial"/>
+                          <w:b/>
+                          <w:color w:val="000000"/>
+                          <w:sz w:val="20"/>
+                        </w:rPr>
+                        <w:t>INFORMACIÓN GENERAL</w:t>
+                      </w:r>
+                    </w:p>
+                  </w:txbxContent>
+                </v:textbox>
+                <w10:anchorlock/>
+              </v:rect>
+            </w:pict>
           </mc:Fallback>
         </mc:AlternateContent>
       </w:r>
@@ -934,14 +751,12 @@
                 <w:szCs w:val="20"/>
               </w:rPr>
             </w:pPr>
-            <w:proofErr w:type="spellStart"/>
-            <w:r>
-              <w:rPr>
-                <w:rFonts w:ascii="Arial" w:eastAsia="Arial" w:hAnsi="Arial" w:cs="Arial"/>
-              </w:rPr>
-              <w:t>Ruben</w:t>
-            </w:r>
-            <w:proofErr w:type="spellEnd"/>
+            <w:r>
+              <w:rPr>
+                <w:rFonts w:ascii="Arial" w:eastAsia="Arial" w:hAnsi="Arial" w:cs="Arial"/>
+              </w:rPr>
+              <w:t>Rubén</w:t>
+            </w:r>
             <w:r>
               <w:rPr>
                 <w:rFonts w:ascii="Arial" w:eastAsia="Arial" w:hAnsi="Arial" w:cs="Arial"/>
@@ -1205,16 +1020,7 @@
                 <w:sz w:val="20"/>
                 <w:szCs w:val="20"/>
               </w:rPr>
-              <w:t>rubenfel</w:t>
-            </w:r>
-            <w:r>
-              <w:rPr>
-                <w:rFonts w:ascii="Arial" w:eastAsia="Arial" w:hAnsi="Arial" w:cs="Arial"/>
-                <w:color w:val="000000"/>
-                <w:sz w:val="20"/>
-                <w:szCs w:val="20"/>
-              </w:rPr>
-              <w:t>@gmail.com</w:t>
+              <w:t>rubenfel@gmail.com</w:t>
             </w:r>
           </w:p>
         </w:tc>
@@ -2225,8 +2031,8 @@
           <w:szCs w:val="24"/>
         </w:rPr>
         <w:sectPr>
-          <w:headerReference w:type="default" r:id="rId12"/>
-          <w:footerReference w:type="default" r:id="rId13"/>
+          <w:headerReference w:type="default" r:id="rId11"/>
+          <w:footerReference w:type="default" r:id="rId12"/>
           <w:pgSz w:w="12250" w:h="15850"/>
           <w:pgMar w:top="2020" w:right="60" w:bottom="900" w:left="80" w:header="919" w:footer="714" w:gutter="0"/>
           <w:pgNumType w:start="1"/>
@@ -2476,7 +2282,27 @@
                 <w:sz w:val="24"/>
                 <w:szCs w:val="24"/>
               </w:rPr>
-              <w:t>El proyecto consiste en el desarrollo de una aplicación móvil que facilita la gestión de inventarios en empresas mediante el uso de códigos QR. Cada objeto o producto tendrá un código QR único que, al ser escaneado, permitirá registrar y actualizar automáticamente su información en una base de datos centralizada. Esta solución busca optimizar el proceso de inventario, reducir errores humanos, ahorrar tiempo y mejorar la precisión en el registro de productos. La aplicación incluye funcionalidades como generación de códigos QR, escaneo.</w:t>
+              <w:t>El proyecto consiste en el desarrollo de una aplicación móvil que facilita la gestión de inventarios en empresas mediante el uso de códigos QR. Cada objeto o producto tendrá un código QR único que, al ser escaneado, permitirá registrar y actualizar automáticamente su información en una base de datos centralizada. Esta solución busca optimizar el proceso de inventario, reducir errores humanos, ahorrar tiempo y mejorar la precisión en el registro de productos. La aplicación incluye funcionalidades como generación de códigos QR, escaneo</w:t>
+            </w:r>
+            <w:r>
+              <w:rPr>
+                <w:rFonts w:ascii="Arial" w:eastAsia="Arial" w:hAnsi="Arial" w:cs="Arial"/>
+                <w:b w:val="0"/>
+                <w:color w:val="000000"/>
+                <w:sz w:val="24"/>
+                <w:szCs w:val="24"/>
+              </w:rPr>
+              <w:t xml:space="preserve"> e histórico de inventario</w:t>
+            </w:r>
+            <w:r>
+              <w:rPr>
+                <w:rFonts w:ascii="Arial" w:eastAsia="Arial" w:hAnsi="Arial" w:cs="Arial"/>
+                <w:b w:val="0"/>
+                <w:color w:val="000000"/>
+                <w:sz w:val="24"/>
+                <w:szCs w:val="24"/>
+              </w:rPr>
+              <w:t>.</w:t>
             </w:r>
           </w:p>
           <w:p>
@@ -2678,27 +2504,7 @@
                 <w:sz w:val="24"/>
                 <w:szCs w:val="24"/>
               </w:rPr>
-              <w:t xml:space="preserve">En </w:t>
-            </w:r>
-            <w:proofErr w:type="gramStart"/>
-            <w:r>
-              <w:rPr>
-                <w:rFonts w:ascii="Arial" w:eastAsia="Arial" w:hAnsi="Arial" w:cs="Arial"/>
-                <w:b w:val="0"/>
-                <w:sz w:val="24"/>
-                <w:szCs w:val="24"/>
-              </w:rPr>
-              <w:t>cambio</w:t>
-            </w:r>
-            <w:proofErr w:type="gramEnd"/>
-            <w:r>
-              <w:rPr>
-                <w:rFonts w:ascii="Arial" w:eastAsia="Arial" w:hAnsi="Arial" w:cs="Arial"/>
-                <w:b w:val="0"/>
-                <w:sz w:val="24"/>
-                <w:szCs w:val="24"/>
-              </w:rPr>
-              <w:t xml:space="preserve"> una aplicación reduce significativamente el tiempo dedicado al conteo y registro manual de productos, permitiendo que el personal se enfoque en tareas más estratégicas. Precisión en los datos: Al eliminar los errores humanos asociados a los métodos tradicionales, se mejora la exactitud de la información del inventario, lo que facilita la toma de decisiones. Accesibilidad y Flexibilidad: La sincronización en la nube permite acceder a la información del inventario desde cualquier lugar y en cualquier momento, lo que es especialmente útil para empresas con múltiples sucursales. Reducción de Costos: Al optimizar el proceso de inventario, se reducen los costos asociados a errores, pérdidas de productos y tiempo improductivo. Sostenibilidad: La aplicación reduce el uso de papel y contribuye a una gestión más ecológica y sostenible. Competitividad: Implementar una solución tecnológica de vanguardia mejora la competitividad de la empresa, permitiéndole adaptarse a las demandas del mercado actual.</w:t>
+              <w:t>En cambio una aplicación reduce significativamente el tiempo dedicado al conteo y registro manual de productos, permitiendo que el personal se enfoque en tareas más estratégicas. Precisión en los datos: Al eliminar los errores humanos asociados a los métodos tradicionales, se mejora la exactitud de la información del inventario, lo que facilita la toma de decisiones. Accesibilidad y Flexibilidad: La sincronización en la nube permite acceder a la información del inventario desde cualquier lugar y en cualquier momento, lo que es especialmente útil para empresas con múltiples sucursales. Reducción de Costos: Al optimizar el proceso de inventario, se reducen los costos asociados a errores, pérdidas de productos y tiempo improductivo. Sostenibilidad: La aplicación reduce el uso de papel y contribuye a una gestión más ecológica y sostenible. Competitividad: Implementar una solución tecnológica de vanguardia mejora la competitividad de la empresa, permitiéndole adaptarse a las demandas del mercado actual.</w:t>
             </w:r>
           </w:p>
         </w:tc>
@@ -2847,7 +2653,6 @@
                 <w:szCs w:val="24"/>
               </w:rPr>
             </w:pPr>
-            <w:proofErr w:type="spellStart"/>
             <w:r>
               <w:rPr>
                 <w:rFonts w:ascii="Arial" w:eastAsia="Arial" w:hAnsi="Arial" w:cs="Arial"/>
@@ -2856,7 +2661,6 @@
               </w:rPr>
               <w:t>Scanventory</w:t>
             </w:r>
-            <w:proofErr w:type="spellEnd"/>
             <w:r>
               <w:rPr>
                 <w:rFonts w:ascii="Aptos" w:eastAsia="Aptos" w:hAnsi="Aptos" w:cs="Aptos"/>
@@ -2925,45 +2729,14 @@
                 <w:szCs w:val="24"/>
               </w:rPr>
             </w:pPr>
-            <w:proofErr w:type="spellStart"/>
-            <w:r>
-              <w:rPr>
-                <w:rFonts w:ascii="Arial" w:eastAsia="Arial" w:hAnsi="Arial" w:cs="Arial"/>
-                <w:b w:val="0"/>
-                <w:sz w:val="24"/>
-                <w:szCs w:val="24"/>
-              </w:rPr>
-              <w:t>Scanventory</w:t>
-            </w:r>
-            <w:proofErr w:type="spellEnd"/>
-            <w:r>
-              <w:rPr>
-                <w:rFonts w:ascii="Arial" w:eastAsia="Arial" w:hAnsi="Arial" w:cs="Arial"/>
-                <w:b w:val="0"/>
-                <w:sz w:val="24"/>
-                <w:szCs w:val="24"/>
-              </w:rPr>
-              <w:t xml:space="preserve"> es una solución especializada en la gestión de inventarios, diseñada para integrarse de manera eficiente con tiendas en línea que operan bajo la plataforma </w:t>
-            </w:r>
-            <w:proofErr w:type="spellStart"/>
-            <w:r>
-              <w:rPr>
-                <w:rFonts w:ascii="Arial" w:eastAsia="Arial" w:hAnsi="Arial" w:cs="Arial"/>
-                <w:b w:val="0"/>
-                <w:sz w:val="24"/>
-                <w:szCs w:val="24"/>
-              </w:rPr>
-              <w:t>WooCommerce</w:t>
-            </w:r>
-            <w:proofErr w:type="spellEnd"/>
-            <w:r>
-              <w:rPr>
-                <w:rFonts w:ascii="Arial" w:eastAsia="Arial" w:hAnsi="Arial" w:cs="Arial"/>
-                <w:b w:val="0"/>
-                <w:sz w:val="24"/>
-                <w:szCs w:val="24"/>
-              </w:rPr>
-              <w:t>. Su principal objetivo es optimizar la sincronización entre el inventario físico almacenado y los productos listados en la tienda virtual, garantizando una administración precisa y en tiempo real. Esta herramienta está dirigida a negocios que buscan reducir errores en la gestión de stock y mejorar la eficiencia operativa.</w:t>
+            <w:r>
+              <w:rPr>
+                <w:rFonts w:ascii="Arial" w:eastAsia="Arial" w:hAnsi="Arial" w:cs="Arial"/>
+                <w:b w:val="0"/>
+                <w:sz w:val="24"/>
+                <w:szCs w:val="24"/>
+              </w:rPr>
+              <w:t>Scanventory es una solución especializada en la gestión de inventarios, diseñada para integrarse de manera eficiente con tiendas en línea que operan bajo la plataforma WooCommerce. Su principal objetivo es optimizar la sincronización entre el inventario físico almacenado y los productos listados en la tienda virtual, garantizando una administración precisa y en tiempo real. Esta herramienta está dirigida a negocios que buscan reducir errores en la gestión de stock y mejorar la eficiencia operativa.</w:t>
             </w:r>
           </w:p>
           <w:p>
@@ -3138,27 +2911,7 @@
                 <w:sz w:val="24"/>
                 <w:szCs w:val="24"/>
               </w:rPr>
-              <w:t xml:space="preserve">En la </w:t>
-            </w:r>
-            <w:proofErr w:type="gramStart"/>
-            <w:r>
-              <w:rPr>
-                <w:rFonts w:ascii="Arial" w:eastAsia="Arial" w:hAnsi="Arial" w:cs="Arial"/>
-                <w:b w:val="0"/>
-                <w:sz w:val="24"/>
-                <w:szCs w:val="24"/>
-              </w:rPr>
-              <w:t>app</w:t>
-            </w:r>
-            <w:proofErr w:type="gramEnd"/>
-            <w:r>
-              <w:rPr>
-                <w:rFonts w:ascii="Arial" w:eastAsia="Arial" w:hAnsi="Arial" w:cs="Arial"/>
-                <w:b w:val="0"/>
-                <w:sz w:val="24"/>
-                <w:szCs w:val="24"/>
-              </w:rPr>
-              <w:t xml:space="preserve"> store encontramos a </w:t>
+              <w:t xml:space="preserve">En la app store encontramos a </w:t>
             </w:r>
             <w:r>
               <w:rPr>
@@ -3215,7 +2968,7 @@
                           <pic:cNvPicPr preferRelativeResize="0"/>
                         </pic:nvPicPr>
                         <pic:blipFill>
-                          <a:blip r:embed="rId14"/>
+                          <a:blip r:embed="rId13"/>
                           <a:srcRect/>
                           <a:stretch>
                             <a:fillRect/>
@@ -3263,7 +3016,7 @@
                           <pic:cNvPicPr preferRelativeResize="0"/>
                         </pic:nvPicPr>
                         <pic:blipFill>
-                          <a:blip r:embed="rId15"/>
+                          <a:blip r:embed="rId14"/>
                           <a:srcRect/>
                           <a:stretch>
                             <a:fillRect/>
@@ -3311,7 +3064,7 @@
                           <pic:cNvPicPr preferRelativeResize="0"/>
                         </pic:nvPicPr>
                         <pic:blipFill>
-                          <a:blip r:embed="rId16"/>
+                          <a:blip r:embed="rId15"/>
                           <a:srcRect/>
                           <a:stretch>
                             <a:fillRect/>
@@ -3353,27 +3106,7 @@
                 <w:sz w:val="24"/>
                 <w:szCs w:val="24"/>
               </w:rPr>
-              <w:t xml:space="preserve">Esta </w:t>
-            </w:r>
-            <w:proofErr w:type="gramStart"/>
-            <w:r>
-              <w:rPr>
-                <w:rFonts w:ascii="Arial" w:eastAsia="Arial" w:hAnsi="Arial" w:cs="Arial"/>
-                <w:b w:val="0"/>
-                <w:sz w:val="24"/>
-                <w:szCs w:val="24"/>
-              </w:rPr>
-              <w:t>app</w:t>
-            </w:r>
-            <w:proofErr w:type="gramEnd"/>
-            <w:r>
-              <w:rPr>
-                <w:rFonts w:ascii="Arial" w:eastAsia="Arial" w:hAnsi="Arial" w:cs="Arial"/>
-                <w:b w:val="0"/>
-                <w:sz w:val="24"/>
-                <w:szCs w:val="24"/>
-              </w:rPr>
-              <w:t xml:space="preserve"> tiene un sistema parecido, mas no es lo que nosotros queremos llegar a dar, es más clara de entender que las anteriores, más sin embargo esta, está girando a un entorno de inventario de ventas donde en el cual sus artículos u objetos que están registrados deben de ser en ciertas cantidades incluyendo sus precios. Lo cual no es lo que queremos.</w:t>
+              <w:t>Esta app tiene un sistema parecido, mas no es lo que nosotros queremos llegar a dar, es más clara de entender que las anteriores, más sin embargo esta, está girando a un entorno de inventario de ventas donde en el cual sus artículos u objetos que están registrados deben de ser en ciertas cantidades incluyendo sus precios. Lo cual no es lo que queremos.</w:t>
             </w:r>
           </w:p>
           <w:p>
@@ -3573,29 +3306,8 @@
                 <w:sz w:val="24"/>
                 <w:szCs w:val="24"/>
               </w:rPr>
-              <w:t xml:space="preserve">En la </w:t>
-            </w:r>
-            <w:proofErr w:type="spellStart"/>
-            <w:r>
-              <w:rPr>
-                <w:rFonts w:ascii="Arial" w:eastAsia="Arial" w:hAnsi="Arial" w:cs="Arial"/>
-                <w:b w:val="0"/>
-                <w:sz w:val="24"/>
-                <w:szCs w:val="24"/>
-              </w:rPr>
-              <w:t>play</w:t>
-            </w:r>
-            <w:proofErr w:type="spellEnd"/>
-            <w:r>
-              <w:rPr>
-                <w:rFonts w:ascii="Arial" w:eastAsia="Arial" w:hAnsi="Arial" w:cs="Arial"/>
-                <w:b w:val="0"/>
-                <w:sz w:val="24"/>
-                <w:szCs w:val="24"/>
-              </w:rPr>
-              <w:t xml:space="preserve"> store encontramos </w:t>
-            </w:r>
-            <w:proofErr w:type="spellStart"/>
+              <w:t xml:space="preserve">En la play store encontramos </w:t>
+            </w:r>
             <w:r>
               <w:rPr>
                 <w:rFonts w:ascii="Arial" w:eastAsia="Arial" w:hAnsi="Arial" w:cs="Arial"/>
@@ -3604,7 +3316,6 @@
               </w:rPr>
               <w:t>BoxHero</w:t>
             </w:r>
-            <w:proofErr w:type="spellEnd"/>
           </w:p>
           <w:p>
             <w:pPr>
@@ -3617,7 +3328,6 @@
                 <w:szCs w:val="24"/>
               </w:rPr>
             </w:pPr>
-            <w:proofErr w:type="spellStart"/>
             <w:r>
               <w:rPr>
                 <w:rFonts w:ascii="Arial" w:eastAsia="Arial" w:hAnsi="Arial" w:cs="Arial"/>
@@ -3626,57 +3336,7 @@
                 <w:szCs w:val="24"/>
               </w:rPr>
               <w:lastRenderedPageBreak/>
-              <w:t>BoxHero</w:t>
-            </w:r>
-            <w:proofErr w:type="spellEnd"/>
-            <w:r>
-              <w:rPr>
-                <w:rFonts w:ascii="Arial" w:eastAsia="Arial" w:hAnsi="Arial" w:cs="Arial"/>
-                <w:b w:val="0"/>
-                <w:sz w:val="24"/>
-                <w:szCs w:val="24"/>
-              </w:rPr>
-              <w:t xml:space="preserve"> posee una función interesante la cual es poder invitar a persona para agregar y eliminar artículos, también registra objetos que ya tiene un código de barras o se puede hacer manualmente; cabe recalcar que esta </w:t>
-            </w:r>
-            <w:proofErr w:type="gramStart"/>
-            <w:r>
-              <w:rPr>
-                <w:rFonts w:ascii="Arial" w:eastAsia="Arial" w:hAnsi="Arial" w:cs="Arial"/>
-                <w:b w:val="0"/>
-                <w:sz w:val="24"/>
-                <w:szCs w:val="24"/>
-              </w:rPr>
-              <w:t>app</w:t>
-            </w:r>
-            <w:proofErr w:type="gramEnd"/>
-            <w:r>
-              <w:rPr>
-                <w:rFonts w:ascii="Arial" w:eastAsia="Arial" w:hAnsi="Arial" w:cs="Arial"/>
-                <w:b w:val="0"/>
-                <w:sz w:val="24"/>
-                <w:szCs w:val="24"/>
-              </w:rPr>
-              <w:t xml:space="preserve"> es de paga, al iniciar </w:t>
-            </w:r>
-            <w:proofErr w:type="spellStart"/>
-            <w:r>
-              <w:rPr>
-                <w:rFonts w:ascii="Arial" w:eastAsia="Arial" w:hAnsi="Arial" w:cs="Arial"/>
-                <w:b w:val="0"/>
-                <w:sz w:val="24"/>
-                <w:szCs w:val="24"/>
-              </w:rPr>
-              <w:t>sesion</w:t>
-            </w:r>
-            <w:proofErr w:type="spellEnd"/>
-            <w:r>
-              <w:rPr>
-                <w:rFonts w:ascii="Arial" w:eastAsia="Arial" w:hAnsi="Arial" w:cs="Arial"/>
-                <w:b w:val="0"/>
-                <w:sz w:val="24"/>
-                <w:szCs w:val="24"/>
-              </w:rPr>
-              <w:t xml:space="preserve"> solo no sudan 30 días gratis después se tendrá que pagar una suscripción.</w:t>
+              <w:t>BoxHero posee una función interesante la cual es poder invitar a persona para agregar y eliminar artículos, también registra objetos que ya tiene un código de barras o se puede hacer manualmente; cabe recalcar que esta app es de paga, al iniciar sesion solo no sudan 30 días gratis después se tendrá que pagar una suscripción.</w:t>
             </w:r>
             <w:r>
               <w:rPr>
@@ -3704,7 +3364,7 @@
                           <pic:cNvPicPr preferRelativeResize="0"/>
                         </pic:nvPicPr>
                         <pic:blipFill>
-                          <a:blip r:embed="rId17"/>
+                          <a:blip r:embed="rId16"/>
                           <a:srcRect t="4585"/>
                           <a:stretch>
                             <a:fillRect/>
@@ -3752,7 +3412,7 @@
                           <pic:cNvPicPr preferRelativeResize="0"/>
                         </pic:nvPicPr>
                         <pic:blipFill>
-                          <a:blip r:embed="rId18"/>
+                          <a:blip r:embed="rId17"/>
                           <a:srcRect t="5427"/>
                           <a:stretch>
                             <a:fillRect/>
@@ -3800,7 +3460,7 @@
                           <pic:cNvPicPr preferRelativeResize="0"/>
                         </pic:nvPicPr>
                         <pic:blipFill>
-                          <a:blip r:embed="rId19"/>
+                          <a:blip r:embed="rId18"/>
                           <a:srcRect t="3152" b="-7197"/>
                           <a:stretch>
                             <a:fillRect/>
@@ -3886,67 +3546,16 @@
                 <w:sz w:val="24"/>
                 <w:szCs w:val="24"/>
               </w:rPr>
-              <w:t xml:space="preserve">podemos apreciar que hay varias opciones las cuales hacen </w:t>
-            </w:r>
-            <w:proofErr w:type="gramStart"/>
-            <w:r>
-              <w:rPr>
-                <w:rFonts w:ascii="Arial" w:eastAsia="Arial" w:hAnsi="Arial" w:cs="Arial"/>
-                <w:b w:val="0"/>
-                <w:sz w:val="24"/>
-                <w:szCs w:val="24"/>
-              </w:rPr>
-              <w:t>competencia</w:t>
-            </w:r>
-            <w:proofErr w:type="gramEnd"/>
-            <w:r>
-              <w:rPr>
-                <w:rFonts w:ascii="Arial" w:eastAsia="Arial" w:hAnsi="Arial" w:cs="Arial"/>
-                <w:b w:val="0"/>
-                <w:sz w:val="24"/>
-                <w:szCs w:val="24"/>
-              </w:rPr>
-              <w:t xml:space="preserve"> pero tenemos a favor que ninguna es como lo que necesitamos y queremos, al ver estas </w:t>
-            </w:r>
-            <w:proofErr w:type="gramStart"/>
-            <w:r>
-              <w:rPr>
-                <w:rFonts w:ascii="Arial" w:eastAsia="Arial" w:hAnsi="Arial" w:cs="Arial"/>
-                <w:b w:val="0"/>
-                <w:sz w:val="24"/>
-                <w:szCs w:val="24"/>
-              </w:rPr>
-              <w:t>apps</w:t>
-            </w:r>
-            <w:proofErr w:type="gramEnd"/>
-            <w:r>
-              <w:rPr>
-                <w:rFonts w:ascii="Arial" w:eastAsia="Arial" w:hAnsi="Arial" w:cs="Arial"/>
-                <w:b w:val="0"/>
-                <w:sz w:val="24"/>
-                <w:szCs w:val="24"/>
-              </w:rPr>
-              <w:t xml:space="preserve"> podemos notar que hay muchas cosas que podríamos mejorar e innovar, ya que algunos de estas </w:t>
-            </w:r>
-            <w:proofErr w:type="gramStart"/>
-            <w:r>
-              <w:rPr>
-                <w:rFonts w:ascii="Arial" w:eastAsia="Arial" w:hAnsi="Arial" w:cs="Arial"/>
-                <w:b w:val="0"/>
-                <w:sz w:val="24"/>
-                <w:szCs w:val="24"/>
-              </w:rPr>
-              <w:t>apps</w:t>
-            </w:r>
-            <w:proofErr w:type="gramEnd"/>
-            <w:r>
-              <w:rPr>
-                <w:rFonts w:ascii="Arial" w:eastAsia="Arial" w:hAnsi="Arial" w:cs="Arial"/>
-                <w:b w:val="0"/>
-                <w:sz w:val="24"/>
-                <w:szCs w:val="24"/>
-              </w:rPr>
-              <w:t xml:space="preserve"> encontradas están algo obsoletas y desactualizadas lo cual las hace más complejo de entender ya que no hay una documentación para poder usar esta. Por ello hemos decidido que vamos a tomar ciertas características de estos aplicativos para mejorar, tales como el ciertas características de diseño y funcionalidades, queremos que nuestro aplicativo </w:t>
+              <w:t>P</w:t>
+            </w:r>
+            <w:r>
+              <w:rPr>
+                <w:rFonts w:ascii="Arial" w:eastAsia="Arial" w:hAnsi="Arial" w:cs="Arial"/>
+                <w:b w:val="0"/>
+                <w:sz w:val="24"/>
+                <w:szCs w:val="24"/>
+              </w:rPr>
+              <w:t xml:space="preserve">odemos apreciar que hay varias opciones las cuales hacen competencia pero tenemos a favor que ninguna es como lo que necesitamos y queremos, al ver estas apps podemos notar que hay muchas cosas que podríamos mejorar e innovar, ya que algunos de estas apps encontradas están algo obsoletas y desactualizadas lo cual las hace más complejo de entender ya que no hay una documentación para poder usar esta. Por ello hemos decidido que vamos a tomar ciertas características de estos aplicativos para mejorar, tales como el ciertas características de diseño y funcionalidades, queremos que nuestro aplicativo </w:t>
             </w:r>
             <w:r>
               <w:rPr>
@@ -3963,27 +3572,7 @@
                 <w:sz w:val="24"/>
                 <w:szCs w:val="24"/>
               </w:rPr>
-              <w:t xml:space="preserve">sea fácil de comprender y de usar, optando por usar una interfaz clara y concisa que sea agradable para sus usuarios, se tiene en mente implementar la funcionalidad de invitar a otras personas al inventario, como lo hace </w:t>
-            </w:r>
-            <w:proofErr w:type="spellStart"/>
-            <w:r>
-              <w:rPr>
-                <w:rFonts w:ascii="Arial" w:eastAsia="Arial" w:hAnsi="Arial" w:cs="Arial"/>
-                <w:b w:val="0"/>
-                <w:sz w:val="24"/>
-                <w:szCs w:val="24"/>
-              </w:rPr>
-              <w:t>BoxHero</w:t>
-            </w:r>
-            <w:proofErr w:type="spellEnd"/>
-            <w:r>
-              <w:rPr>
-                <w:rFonts w:ascii="Arial" w:eastAsia="Arial" w:hAnsi="Arial" w:cs="Arial"/>
-                <w:b w:val="0"/>
-                <w:sz w:val="24"/>
-                <w:szCs w:val="24"/>
-              </w:rPr>
-              <w:t xml:space="preserve">, con la diferencia de que cuando el administrador invite a sus usuarios únicamente estos podrán hacer el inventario, ya </w:t>
+              <w:t xml:space="preserve">sea fácil de comprender y de usar, optando por usar una interfaz clara y concisa que sea agradable para sus usuarios, se tiene en mente implementar la funcionalidad de invitar a otras personas al inventario, como lo hace BoxHero, con la diferencia de que cuando el administrador invite a sus usuarios únicamente estos podrán hacer el inventario, ya </w:t>
             </w:r>
             <w:r>
               <w:rPr>
@@ -3993,27 +3582,7 @@
                 <w:szCs w:val="24"/>
               </w:rPr>
               <w:lastRenderedPageBreak/>
-              <w:t xml:space="preserve">que en </w:t>
-            </w:r>
-            <w:proofErr w:type="spellStart"/>
-            <w:r>
-              <w:rPr>
-                <w:rFonts w:ascii="Arial" w:eastAsia="Arial" w:hAnsi="Arial" w:cs="Arial"/>
-                <w:b w:val="0"/>
-                <w:sz w:val="24"/>
-                <w:szCs w:val="24"/>
-              </w:rPr>
-              <w:t>BoxHero</w:t>
-            </w:r>
-            <w:proofErr w:type="spellEnd"/>
-            <w:r>
-              <w:rPr>
-                <w:rFonts w:ascii="Arial" w:eastAsia="Arial" w:hAnsi="Arial" w:cs="Arial"/>
-                <w:b w:val="0"/>
-                <w:sz w:val="24"/>
-                <w:szCs w:val="24"/>
-              </w:rPr>
-              <w:t xml:space="preserve"> éste les da total libertad, por otro lado se crearon categorías para una mejor organización </w:t>
+              <w:t xml:space="preserve">que en BoxHero éste les da total libertad, por otro lado se crearon categorías para una mejor organización </w:t>
             </w:r>
           </w:p>
         </w:tc>
@@ -4090,7 +3659,16 @@
                 <w:sz w:val="24"/>
                 <w:szCs w:val="24"/>
               </w:rPr>
-              <w:t>Implementar un sistema de inventario basado en códigos QR que permita una función rápida y precisa de recursos, eliminando procesos manuales y ayudando a la hora de reciclar, minimizando el papel, y así mantener un control, donde solo una persona podrá trabajar en un mínimo de tiempo.</w:t>
+              <w:t xml:space="preserve">Diseñar </w:t>
+            </w:r>
+            <w:r>
+              <w:rPr>
+                <w:rFonts w:ascii="Arial" w:eastAsia="Arial" w:hAnsi="Arial" w:cs="Arial"/>
+                <w:b w:val="0"/>
+                <w:sz w:val="24"/>
+                <w:szCs w:val="24"/>
+              </w:rPr>
+              <w:t>un sistema de inventario basado en códigos QR que permita una función rápida y precisa de recursos, eliminando procesos manuales y ayudando a la hora de reciclar, minimizando el papel, y así mantener un control, donde solo una persona podrá trabajar en un mínimo de tiempo.</w:t>
             </w:r>
           </w:p>
           <w:p>
@@ -5269,23 +4847,13 @@
               </w:rPr>
               <w:t xml:space="preserve">·         </w:t>
             </w:r>
-            <w:proofErr w:type="gramStart"/>
-            <w:r>
-              <w:rPr>
-                <w:rFonts w:ascii="Arial" w:eastAsia="Arial" w:hAnsi="Arial" w:cs="Arial"/>
-                <w:sz w:val="24"/>
-                <w:szCs w:val="24"/>
-              </w:rPr>
-              <w:t>1.Recursos</w:t>
-            </w:r>
-            <w:proofErr w:type="gramEnd"/>
-            <w:r>
-              <w:rPr>
-                <w:rFonts w:ascii="Arial" w:eastAsia="Arial" w:hAnsi="Arial" w:cs="Arial"/>
-                <w:sz w:val="24"/>
-                <w:szCs w:val="24"/>
-              </w:rPr>
-              <w:t xml:space="preserve"> Humanos</w:t>
+            <w:r>
+              <w:rPr>
+                <w:rFonts w:ascii="Arial" w:eastAsia="Arial" w:hAnsi="Arial" w:cs="Arial"/>
+                <w:sz w:val="24"/>
+                <w:szCs w:val="24"/>
+              </w:rPr>
+              <w:t>1.Recursos Humanos</w:t>
             </w:r>
           </w:p>
           <w:p>
@@ -5338,47 +4906,7 @@
                 <w:sz w:val="24"/>
                 <w:szCs w:val="24"/>
               </w:rPr>
-              <w:t xml:space="preserve">  Desarrolladores móviles (</w:t>
-            </w:r>
-            <w:proofErr w:type="spellStart"/>
-            <w:r>
-              <w:rPr>
-                <w:rFonts w:ascii="Arial" w:eastAsia="Arial" w:hAnsi="Arial" w:cs="Arial"/>
-                <w:b w:val="0"/>
-                <w:sz w:val="24"/>
-                <w:szCs w:val="24"/>
-              </w:rPr>
-              <w:t>frontend</w:t>
-            </w:r>
-            <w:proofErr w:type="spellEnd"/>
-            <w:r>
-              <w:rPr>
-                <w:rFonts w:ascii="Arial" w:eastAsia="Arial" w:hAnsi="Arial" w:cs="Arial"/>
-                <w:b w:val="0"/>
-                <w:sz w:val="24"/>
-                <w:szCs w:val="24"/>
-              </w:rPr>
-              <w:t xml:space="preserve"> y </w:t>
-            </w:r>
-            <w:proofErr w:type="spellStart"/>
-            <w:r>
-              <w:rPr>
-                <w:rFonts w:ascii="Arial" w:eastAsia="Arial" w:hAnsi="Arial" w:cs="Arial"/>
-                <w:b w:val="0"/>
-                <w:sz w:val="24"/>
-                <w:szCs w:val="24"/>
-              </w:rPr>
-              <w:t>backend</w:t>
-            </w:r>
-            <w:proofErr w:type="spellEnd"/>
-            <w:r>
-              <w:rPr>
-                <w:rFonts w:ascii="Arial" w:eastAsia="Arial" w:hAnsi="Arial" w:cs="Arial"/>
-                <w:b w:val="0"/>
-                <w:sz w:val="24"/>
-                <w:szCs w:val="24"/>
-              </w:rPr>
-              <w:t>).</w:t>
+              <w:t xml:space="preserve">  Desarrolladores móviles (frontend y backend).</w:t>
             </w:r>
           </w:p>
           <w:p>
@@ -5587,27 +5115,7 @@
                 <w:sz w:val="24"/>
                 <w:szCs w:val="24"/>
               </w:rPr>
-              <w:t xml:space="preserve"> Entornos de desarrollo integrados (IDE) como Android Studio (para Android) o </w:t>
-            </w:r>
-            <w:proofErr w:type="spellStart"/>
-            <w:r>
-              <w:rPr>
-                <w:rFonts w:ascii="Arial" w:eastAsia="Arial" w:hAnsi="Arial" w:cs="Arial"/>
-                <w:b w:val="0"/>
-                <w:sz w:val="24"/>
-                <w:szCs w:val="24"/>
-              </w:rPr>
-              <w:t>Xcode</w:t>
-            </w:r>
-            <w:proofErr w:type="spellEnd"/>
-            <w:r>
-              <w:rPr>
-                <w:rFonts w:ascii="Arial" w:eastAsia="Arial" w:hAnsi="Arial" w:cs="Arial"/>
-                <w:b w:val="0"/>
-                <w:sz w:val="24"/>
-                <w:szCs w:val="24"/>
-              </w:rPr>
-              <w:t xml:space="preserve"> (para iOS).</w:t>
+              <w:t xml:space="preserve"> Entornos de desarrollo integrados (IDE) como Android Studio (para Android).</w:t>
             </w:r>
           </w:p>
           <w:p>
@@ -5630,67 +5138,16 @@
                 <w:sz w:val="24"/>
                 <w:szCs w:val="24"/>
               </w:rPr>
-              <w:t xml:space="preserve">  </w:t>
-            </w:r>
-            <w:proofErr w:type="spellStart"/>
-            <w:r>
-              <w:rPr>
-                <w:rFonts w:ascii="Arial" w:eastAsia="Arial" w:hAnsi="Arial" w:cs="Arial"/>
-                <w:b w:val="0"/>
-                <w:sz w:val="24"/>
-                <w:szCs w:val="24"/>
-              </w:rPr>
-              <w:t>Frameworks</w:t>
-            </w:r>
-            <w:proofErr w:type="spellEnd"/>
-            <w:r>
-              <w:rPr>
-                <w:rFonts w:ascii="Arial" w:eastAsia="Arial" w:hAnsi="Arial" w:cs="Arial"/>
-                <w:b w:val="0"/>
-                <w:sz w:val="24"/>
-                <w:szCs w:val="24"/>
-              </w:rPr>
-              <w:t xml:space="preserve"> multiplataforma </w:t>
-            </w:r>
-            <w:proofErr w:type="gramStart"/>
-            <w:r>
-              <w:rPr>
-                <w:rFonts w:ascii="Arial" w:eastAsia="Arial" w:hAnsi="Arial" w:cs="Arial"/>
-                <w:b w:val="0"/>
-                <w:sz w:val="24"/>
-                <w:szCs w:val="24"/>
-              </w:rPr>
-              <w:t>como  o</w:t>
-            </w:r>
-            <w:proofErr w:type="gramEnd"/>
-            <w:r>
-              <w:rPr>
-                <w:rFonts w:ascii="Arial" w:eastAsia="Arial" w:hAnsi="Arial" w:cs="Arial"/>
-                <w:b w:val="0"/>
-                <w:sz w:val="24"/>
-                <w:szCs w:val="24"/>
-              </w:rPr>
-              <w:t xml:space="preserve"> </w:t>
-            </w:r>
-            <w:proofErr w:type="spellStart"/>
-            <w:r>
-              <w:rPr>
-                <w:rFonts w:ascii="Arial" w:eastAsia="Arial" w:hAnsi="Arial" w:cs="Arial"/>
-                <w:b w:val="0"/>
-                <w:sz w:val="24"/>
-                <w:szCs w:val="24"/>
-              </w:rPr>
-              <w:t>React</w:t>
-            </w:r>
-            <w:proofErr w:type="spellEnd"/>
-            <w:r>
-              <w:rPr>
-                <w:rFonts w:ascii="Arial" w:eastAsia="Arial" w:hAnsi="Arial" w:cs="Arial"/>
-                <w:b w:val="0"/>
-                <w:sz w:val="24"/>
-                <w:szCs w:val="24"/>
-              </w:rPr>
-              <w:t xml:space="preserve"> Native</w:t>
+              <w:t xml:space="preserve">  Frameworks multiplataforma como React Native</w:t>
+            </w:r>
+            <w:r>
+              <w:rPr>
+                <w:rFonts w:ascii="Arial" w:eastAsia="Arial" w:hAnsi="Arial" w:cs="Arial"/>
+                <w:b w:val="0"/>
+                <w:sz w:val="24"/>
+                <w:szCs w:val="24"/>
+              </w:rPr>
+              <w:t xml:space="preserve"> o Angular</w:t>
             </w:r>
           </w:p>
           <w:p>
@@ -5728,65 +5185,14 @@
                 <w:szCs w:val="24"/>
               </w:rPr>
             </w:pPr>
-            <w:proofErr w:type="spellStart"/>
-            <w:r>
-              <w:rPr>
-                <w:rFonts w:ascii="Arial" w:eastAsia="Arial" w:hAnsi="Arial" w:cs="Arial"/>
-                <w:b w:val="0"/>
-                <w:sz w:val="24"/>
-                <w:szCs w:val="24"/>
-              </w:rPr>
-              <w:t>ZXing</w:t>
-            </w:r>
-            <w:proofErr w:type="spellEnd"/>
-            <w:r>
-              <w:rPr>
-                <w:rFonts w:ascii="Arial" w:eastAsia="Arial" w:hAnsi="Arial" w:cs="Arial"/>
-                <w:b w:val="0"/>
-                <w:sz w:val="24"/>
-                <w:szCs w:val="24"/>
-              </w:rPr>
-              <w:t xml:space="preserve"> (</w:t>
-            </w:r>
-            <w:proofErr w:type="spellStart"/>
-            <w:r>
-              <w:rPr>
-                <w:rFonts w:ascii="Arial" w:eastAsia="Arial" w:hAnsi="Arial" w:cs="Arial"/>
-                <w:b w:val="0"/>
-                <w:sz w:val="24"/>
-                <w:szCs w:val="24"/>
-              </w:rPr>
-              <w:t>Zebra</w:t>
-            </w:r>
-            <w:proofErr w:type="spellEnd"/>
-            <w:r>
-              <w:rPr>
-                <w:rFonts w:ascii="Arial" w:eastAsia="Arial" w:hAnsi="Arial" w:cs="Arial"/>
-                <w:b w:val="0"/>
-                <w:sz w:val="24"/>
-                <w:szCs w:val="24"/>
-              </w:rPr>
-              <w:t xml:space="preserve"> </w:t>
-            </w:r>
-            <w:proofErr w:type="spellStart"/>
-            <w:r>
-              <w:rPr>
-                <w:rFonts w:ascii="Arial" w:eastAsia="Arial" w:hAnsi="Arial" w:cs="Arial"/>
-                <w:b w:val="0"/>
-                <w:sz w:val="24"/>
-                <w:szCs w:val="24"/>
-              </w:rPr>
-              <w:t>Crossing</w:t>
-            </w:r>
-            <w:proofErr w:type="spellEnd"/>
-            <w:r>
-              <w:rPr>
-                <w:rFonts w:ascii="Arial" w:eastAsia="Arial" w:hAnsi="Arial" w:cs="Arial"/>
-                <w:b w:val="0"/>
-                <w:sz w:val="24"/>
-                <w:szCs w:val="24"/>
-              </w:rPr>
-              <w:t>) para escaneo de códigos QR.</w:t>
+            <w:r>
+              <w:rPr>
+                <w:rFonts w:ascii="Arial" w:eastAsia="Arial" w:hAnsi="Arial" w:cs="Arial"/>
+                <w:b w:val="0"/>
+                <w:sz w:val="24"/>
+                <w:szCs w:val="24"/>
+              </w:rPr>
+              <w:t>ZXing (Zebra Crossing) para escaneo de códigos QR.</w:t>
             </w:r>
           </w:p>
           <w:p>
@@ -5810,47 +5216,7 @@
                 <w:sz w:val="24"/>
                 <w:szCs w:val="24"/>
               </w:rPr>
-              <w:t xml:space="preserve">QR </w:t>
-            </w:r>
-            <w:proofErr w:type="spellStart"/>
-            <w:r>
-              <w:rPr>
-                <w:rFonts w:ascii="Arial" w:eastAsia="Arial" w:hAnsi="Arial" w:cs="Arial"/>
-                <w:b w:val="0"/>
-                <w:sz w:val="24"/>
-                <w:szCs w:val="24"/>
-              </w:rPr>
-              <w:t>Code</w:t>
-            </w:r>
-            <w:proofErr w:type="spellEnd"/>
-            <w:r>
-              <w:rPr>
-                <w:rFonts w:ascii="Arial" w:eastAsia="Arial" w:hAnsi="Arial" w:cs="Arial"/>
-                <w:b w:val="0"/>
-                <w:sz w:val="24"/>
-                <w:szCs w:val="24"/>
-              </w:rPr>
-              <w:t xml:space="preserve"> </w:t>
-            </w:r>
-            <w:proofErr w:type="spellStart"/>
-            <w:r>
-              <w:rPr>
-                <w:rFonts w:ascii="Arial" w:eastAsia="Arial" w:hAnsi="Arial" w:cs="Arial"/>
-                <w:b w:val="0"/>
-                <w:sz w:val="24"/>
-                <w:szCs w:val="24"/>
-              </w:rPr>
-              <w:t>Generator</w:t>
-            </w:r>
-            <w:proofErr w:type="spellEnd"/>
-            <w:r>
-              <w:rPr>
-                <w:rFonts w:ascii="Arial" w:eastAsia="Arial" w:hAnsi="Arial" w:cs="Arial"/>
-                <w:b w:val="0"/>
-                <w:sz w:val="24"/>
-                <w:szCs w:val="24"/>
-              </w:rPr>
-              <w:t xml:space="preserve"> para la generación de códigos QR.</w:t>
+              <w:t>QR Code Generator para la generación de códigos QR.</w:t>
             </w:r>
           </w:p>
           <w:p>
@@ -5896,25 +5262,23 @@
               </w:rPr>
               <w:t xml:space="preserve"> Sistemas de gestión de bases de datos como </w:t>
             </w:r>
-            <w:proofErr w:type="spellStart"/>
-            <w:r>
-              <w:rPr>
-                <w:rFonts w:ascii="Arial" w:eastAsia="Arial" w:hAnsi="Arial" w:cs="Arial"/>
-                <w:b w:val="0"/>
-                <w:sz w:val="24"/>
-                <w:szCs w:val="24"/>
-              </w:rPr>
-              <w:t>Postgres</w:t>
-            </w:r>
-            <w:proofErr w:type="spellEnd"/>
-            <w:r>
-              <w:rPr>
-                <w:rFonts w:ascii="Arial" w:eastAsia="Arial" w:hAnsi="Arial" w:cs="Arial"/>
-                <w:b w:val="0"/>
-                <w:sz w:val="24"/>
-                <w:szCs w:val="24"/>
-              </w:rPr>
-              <w:t xml:space="preserve"> o MySQL.</w:t>
+            <w:r>
+              <w:rPr>
+                <w:rFonts w:ascii="Arial" w:eastAsia="Arial" w:hAnsi="Arial" w:cs="Arial"/>
+                <w:b w:val="0"/>
+                <w:sz w:val="24"/>
+                <w:szCs w:val="24"/>
+              </w:rPr>
+              <w:t>PostgreSQL o  SQLServer</w:t>
+            </w:r>
+            <w:r>
+              <w:rPr>
+                <w:rFonts w:ascii="Arial" w:eastAsia="Arial" w:hAnsi="Arial" w:cs="Arial"/>
+                <w:b w:val="0"/>
+                <w:sz w:val="24"/>
+                <w:szCs w:val="24"/>
+              </w:rPr>
+              <w:t>.</w:t>
             </w:r>
           </w:p>
           <w:p>
@@ -6004,19 +5368,8 @@
                 <w:sz w:val="24"/>
                 <w:szCs w:val="24"/>
               </w:rPr>
-              <w:t xml:space="preserve">Software como </w:t>
-            </w:r>
-            <w:proofErr w:type="spellStart"/>
-            <w:r>
-              <w:rPr>
-                <w:rFonts w:ascii="Arial" w:eastAsia="Arial" w:hAnsi="Arial" w:cs="Arial"/>
-                <w:b w:val="0"/>
-                <w:sz w:val="24"/>
-                <w:szCs w:val="24"/>
-              </w:rPr>
-              <w:t>Figma</w:t>
-            </w:r>
-            <w:proofErr w:type="spellEnd"/>
+              <w:t>Software como Figma</w:t>
+            </w:r>
           </w:p>
           <w:p>
             <w:pPr>
@@ -6308,27 +5661,7 @@
                 <w:sz w:val="24"/>
                 <w:szCs w:val="24"/>
               </w:rPr>
-              <w:t xml:space="preserve">Actualizaciones y soporte técnico </w:t>
-            </w:r>
-            <w:proofErr w:type="spellStart"/>
-            <w:r>
-              <w:rPr>
-                <w:rFonts w:ascii="Arial" w:eastAsia="Arial" w:hAnsi="Arial" w:cs="Arial"/>
-                <w:b w:val="0"/>
-                <w:sz w:val="24"/>
-                <w:szCs w:val="24"/>
-              </w:rPr>
-              <w:t>post-lanzamiento</w:t>
-            </w:r>
-            <w:proofErr w:type="spellEnd"/>
-            <w:r>
-              <w:rPr>
-                <w:rFonts w:ascii="Arial" w:eastAsia="Arial" w:hAnsi="Arial" w:cs="Arial"/>
-                <w:b w:val="0"/>
-                <w:sz w:val="24"/>
-                <w:szCs w:val="24"/>
-              </w:rPr>
-              <w:t>.</w:t>
+              <w:t>Actualizaciones y soporte técnico post-lanzamiento.</w:t>
             </w:r>
           </w:p>
           <w:p>
@@ -6462,27 +5795,25 @@
                 <w:sz w:val="24"/>
                 <w:szCs w:val="24"/>
               </w:rPr>
-              <w:t xml:space="preserve"> Smartphones con diferentes sistemas operativos (Android </w:t>
-            </w:r>
-            <w:proofErr w:type="gramStart"/>
-            <w:r>
-              <w:rPr>
-                <w:rFonts w:ascii="Arial" w:eastAsia="Arial" w:hAnsi="Arial" w:cs="Arial"/>
-                <w:b w:val="0"/>
-                <w:sz w:val="24"/>
-                <w:szCs w:val="24"/>
-              </w:rPr>
-              <w:t>e</w:t>
-            </w:r>
-            <w:proofErr w:type="gramEnd"/>
-            <w:r>
-              <w:rPr>
-                <w:rFonts w:ascii="Arial" w:eastAsia="Arial" w:hAnsi="Arial" w:cs="Arial"/>
-                <w:b w:val="0"/>
-                <w:sz w:val="24"/>
-                <w:szCs w:val="24"/>
-              </w:rPr>
-              <w:t xml:space="preserve"> iOS) para pruebas.</w:t>
+              <w:t xml:space="preserve"> Smartphones con</w:t>
+            </w:r>
+            <w:r>
+              <w:rPr>
+                <w:rFonts w:ascii="Arial" w:eastAsia="Arial" w:hAnsi="Arial" w:cs="Arial"/>
+                <w:b w:val="0"/>
+                <w:sz w:val="24"/>
+                <w:szCs w:val="24"/>
+              </w:rPr>
+              <w:t xml:space="preserve"> sistema operativo Android</w:t>
+            </w:r>
+            <w:r>
+              <w:rPr>
+                <w:rFonts w:ascii="Arial" w:eastAsia="Arial" w:hAnsi="Arial" w:cs="Arial"/>
+                <w:b w:val="0"/>
+                <w:sz w:val="24"/>
+                <w:szCs w:val="24"/>
+              </w:rPr>
+              <w:t>.</w:t>
             </w:r>
           </w:p>
           <w:p>
@@ -6943,47 +6274,7 @@
                 <w:sz w:val="24"/>
                 <w:szCs w:val="24"/>
               </w:rPr>
-              <w:t xml:space="preserve">  Herramientas como Microsoft </w:t>
-            </w:r>
-            <w:proofErr w:type="spellStart"/>
-            <w:r>
-              <w:rPr>
-                <w:rFonts w:ascii="Arial" w:eastAsia="Arial" w:hAnsi="Arial" w:cs="Arial"/>
-                <w:b w:val="0"/>
-                <w:sz w:val="24"/>
-                <w:szCs w:val="24"/>
-              </w:rPr>
-              <w:t>Teams</w:t>
-            </w:r>
-            <w:proofErr w:type="spellEnd"/>
-            <w:r>
-              <w:rPr>
-                <w:rFonts w:ascii="Arial" w:eastAsia="Arial" w:hAnsi="Arial" w:cs="Arial"/>
-                <w:b w:val="0"/>
-                <w:sz w:val="24"/>
-                <w:szCs w:val="24"/>
-              </w:rPr>
-              <w:t xml:space="preserve"> o </w:t>
-            </w:r>
-            <w:proofErr w:type="spellStart"/>
-            <w:r>
-              <w:rPr>
-                <w:rFonts w:ascii="Arial" w:eastAsia="Arial" w:hAnsi="Arial" w:cs="Arial"/>
-                <w:b w:val="0"/>
-                <w:sz w:val="24"/>
-                <w:szCs w:val="24"/>
-              </w:rPr>
-              <w:t>Discord</w:t>
-            </w:r>
-            <w:proofErr w:type="spellEnd"/>
-            <w:r>
-              <w:rPr>
-                <w:rFonts w:ascii="Arial" w:eastAsia="Arial" w:hAnsi="Arial" w:cs="Arial"/>
-                <w:b w:val="0"/>
-                <w:sz w:val="24"/>
-                <w:szCs w:val="24"/>
-              </w:rPr>
-              <w:t xml:space="preserve"> para la comunicación del equipo.</w:t>
+              <w:t xml:space="preserve">  Herramientas como Microsoft Teams o Discord para la comunicación del equipo.</w:t>
             </w:r>
           </w:p>
           <w:p>
@@ -7144,16 +6435,17 @@
                 <w:sz w:val="24"/>
                 <w:szCs w:val="24"/>
               </w:rPr>
-              <w:t xml:space="preserve">Este proyecto tiene como objetivo implementar un sistema de inventario eficiente para gestionar grandes cantidades de objetos y recursos. La idea es usar una herramienta en línea basada en códigos QR, que permitirá registrar y contar los elementos rápidamente al inicio y al final </w:t>
-            </w:r>
-            <w:r>
-              <w:rPr>
-                <w:rFonts w:ascii="Arial" w:eastAsia="Arial" w:hAnsi="Arial" w:cs="Arial"/>
-                <w:b w:val="0"/>
-                <w:sz w:val="24"/>
-                <w:szCs w:val="24"/>
-              </w:rPr>
-              <w:t>de registro</w:t>
+              <w:t>Este proyecto tiene como objetivo implementar un sistema de inventario eficiente para gestionar grandes cantidades de objetos y recursos. La idea es usar una herramienta en línea basada en códigos QR, que permitirá registrar y contar los elementos rápidamente</w:t>
+            </w:r>
+            <w:r>
+              <w:rPr>
+                <w:rFonts w:ascii="Arial" w:eastAsia="Arial" w:hAnsi="Arial" w:cs="Arial"/>
+                <w:b w:val="0"/>
+                <w:color w:val="000000"/>
+                <w:sz w:val="24"/>
+                <w:szCs w:val="24"/>
+              </w:rPr>
+              <w:t xml:space="preserve"> en un registro de inventario</w:t>
             </w:r>
             <w:r>
               <w:rPr>
@@ -7526,29 +6818,7 @@
                 <w:sz w:val="24"/>
                 <w:szCs w:val="24"/>
               </w:rPr>
-              <w:t xml:space="preserve">Escaneo rápido: Los códigos QR hace que todo sea </w:t>
-            </w:r>
-            <w:proofErr w:type="spellStart"/>
-            <w:r>
-              <w:rPr>
-                <w:rFonts w:ascii="Arial" w:eastAsia="Arial" w:hAnsi="Arial" w:cs="Arial"/>
-                <w:b w:val="0"/>
-                <w:color w:val="000000"/>
-                <w:sz w:val="24"/>
-                <w:szCs w:val="24"/>
-              </w:rPr>
-              <w:t>mas</w:t>
-            </w:r>
-            <w:proofErr w:type="spellEnd"/>
-            <w:r>
-              <w:rPr>
-                <w:rFonts w:ascii="Arial" w:eastAsia="Arial" w:hAnsi="Arial" w:cs="Arial"/>
-                <w:b w:val="0"/>
-                <w:color w:val="000000"/>
-                <w:sz w:val="24"/>
-                <w:szCs w:val="24"/>
-              </w:rPr>
-              <w:t xml:space="preserve"> rápido a la hora del registro, permitiendo escanear muchas cosas en poco tiempo.</w:t>
+              <w:t>Escaneo rápido: Los códigos QR hace que todo sea mas rápido a la hora del registro, permitiendo escanear muchas cosas en poco tiempo.</w:t>
             </w:r>
           </w:p>
           <w:p>
@@ -8046,7 +7316,7 @@
                 <w:szCs w:val="24"/>
               </w:rPr>
             </w:pPr>
-            <w:hyperlink r:id="rId20">
+            <w:hyperlink r:id="rId19">
               <w:r>
                 <w:rPr>
                   <w:rFonts w:ascii="Arial" w:eastAsia="Arial" w:hAnsi="Arial" w:cs="Arial"/>
@@ -8067,7 +7337,7 @@
                 <w:szCs w:val="24"/>
               </w:rPr>
             </w:pPr>
-            <w:hyperlink r:id="rId21">
+            <w:hyperlink r:id="rId20">
               <w:r>
                 <w:rPr>
                   <w:rFonts w:ascii="Arial" w:eastAsia="Arial" w:hAnsi="Arial" w:cs="Arial"/>
@@ -8088,7 +7358,7 @@
                 <w:szCs w:val="24"/>
               </w:rPr>
             </w:pPr>
-            <w:hyperlink r:id="rId22">
+            <w:hyperlink r:id="rId21">
               <w:r>
                 <w:rPr>
                   <w:rFonts w:ascii="Arial" w:eastAsia="Arial" w:hAnsi="Arial" w:cs="Arial"/>
@@ -8270,7 +7540,7 @@
             </wp:anchor>
           </w:drawing>
         </mc:Choice>
-        <mc:Fallback xmlns:cr="http://schemas.microsoft.com/office/comments/2020/reactions" xmlns="http://schemas.microsoft.com/office/tasks/2019/documenttasks" xmlns:dgm="http://schemas.openxmlformats.org/drawingml/2006/diagram" xmlns:lc="http://schemas.openxmlformats.org/drawingml/2006/lockedCanvas" xmlns:c="http://schemas.openxmlformats.org/drawingml/2006/chart" xmlns:pic="http://schemas.openxmlformats.org/drawingml/2006/picture" xmlns:a="http://schemas.openxmlformats.org/drawingml/2006/main" xmlns:sl="http://schemas.openxmlformats.org/schemaLibrary/2006/main">
+        <mc:Fallback xmlns:sl="http://schemas.openxmlformats.org/schemaLibrary/2006/main" xmlns:a="http://schemas.openxmlformats.org/drawingml/2006/main" xmlns:pic="http://schemas.openxmlformats.org/drawingml/2006/picture" xmlns:c="http://schemas.openxmlformats.org/drawingml/2006/chart" xmlns:lc="http://schemas.openxmlformats.org/drawingml/2006/lockedCanvas" xmlns:dgm="http://schemas.openxmlformats.org/drawingml/2006/diagram" xmlns="http://schemas.microsoft.com/office/tasks/2019/documenttasks" xmlns:cr="http://schemas.microsoft.com/office/comments/2020/reactions">
           <w:drawing>
             <wp:anchor allowOverlap="1" behindDoc="1" distB="0" distT="0" distL="0" distR="0" hidden="0" layoutInCell="1" locked="0" relativeHeight="0" simplePos="0">
               <wp:simplePos x="0" y="0"/>
@@ -8379,7 +7649,7 @@
             </wp:anchor>
           </w:drawing>
         </mc:Choice>
-        <mc:Fallback xmlns:cr="http://schemas.microsoft.com/office/comments/2020/reactions" xmlns="http://schemas.microsoft.com/office/tasks/2019/documenttasks" xmlns:dgm="http://schemas.openxmlformats.org/drawingml/2006/diagram" xmlns:lc="http://schemas.openxmlformats.org/drawingml/2006/lockedCanvas" xmlns:c="http://schemas.openxmlformats.org/drawingml/2006/chart" xmlns:pic="http://schemas.openxmlformats.org/drawingml/2006/picture" xmlns:a="http://schemas.openxmlformats.org/drawingml/2006/main" xmlns:sl="http://schemas.openxmlformats.org/schemaLibrary/2006/main">
+        <mc:Fallback xmlns:sl="http://schemas.openxmlformats.org/schemaLibrary/2006/main" xmlns:a="http://schemas.openxmlformats.org/drawingml/2006/main" xmlns:pic="http://schemas.openxmlformats.org/drawingml/2006/picture" xmlns:c="http://schemas.openxmlformats.org/drawingml/2006/chart" xmlns:lc="http://schemas.openxmlformats.org/drawingml/2006/lockedCanvas" xmlns:dgm="http://schemas.openxmlformats.org/drawingml/2006/diagram" xmlns="http://schemas.microsoft.com/office/tasks/2019/documenttasks" xmlns:cr="http://schemas.microsoft.com/office/comments/2020/reactions">
           <w:drawing>
             <wp:anchor allowOverlap="1" behindDoc="1" distB="0" distT="0" distL="0" distR="0" hidden="0" layoutInCell="1" locked="0" relativeHeight="0" simplePos="0">
               <wp:simplePos x="0" y="0"/>
@@ -8543,7 +7813,7 @@
             </wp:anchor>
           </w:drawing>
         </mc:Choice>
-        <mc:Fallback xmlns:cr="http://schemas.microsoft.com/office/comments/2020/reactions" xmlns="http://schemas.microsoft.com/office/tasks/2019/documenttasks" xmlns:dgm="http://schemas.openxmlformats.org/drawingml/2006/diagram" xmlns:lc="http://schemas.openxmlformats.org/drawingml/2006/lockedCanvas" xmlns:c="http://schemas.openxmlformats.org/drawingml/2006/chart" xmlns:pic="http://schemas.openxmlformats.org/drawingml/2006/picture" xmlns:a="http://schemas.openxmlformats.org/drawingml/2006/main" xmlns:sl="http://schemas.openxmlformats.org/schemaLibrary/2006/main">
+        <mc:Fallback xmlns:sl="http://schemas.openxmlformats.org/schemaLibrary/2006/main" xmlns:a="http://schemas.openxmlformats.org/drawingml/2006/main" xmlns:pic="http://schemas.openxmlformats.org/drawingml/2006/picture" xmlns:c="http://schemas.openxmlformats.org/drawingml/2006/chart" xmlns:lc="http://schemas.openxmlformats.org/drawingml/2006/lockedCanvas" xmlns:dgm="http://schemas.openxmlformats.org/drawingml/2006/diagram" xmlns="http://schemas.microsoft.com/office/tasks/2019/documenttasks" xmlns:cr="http://schemas.microsoft.com/office/comments/2020/reactions">
           <w:drawing>
             <wp:anchor allowOverlap="1" behindDoc="1" distB="0" distT="0" distL="0" distR="0" hidden="0" layoutInCell="1" locked="0" relativeHeight="0" simplePos="0">
               <wp:simplePos x="0" y="0"/>
@@ -14045,9 +13315,7 @@
       <w:tblStyleRowBandSize w:val="1"/>
       <w:tblStyleColBandSize w:val="1"/>
       <w:tblCellMar>
-        <w:top w:w="0" w:type="dxa"/>
         <w:left w:w="115" w:type="dxa"/>
-        <w:bottom w:w="0" w:type="dxa"/>
         <w:right w:w="115" w:type="dxa"/>
       </w:tblCellMar>
     </w:tblPr>
@@ -14058,9 +13326,7 @@
       <w:tblStyleRowBandSize w:val="1"/>
       <w:tblStyleColBandSize w:val="1"/>
       <w:tblCellMar>
-        <w:top w:w="0" w:type="dxa"/>
         <w:left w:w="108" w:type="dxa"/>
-        <w:bottom w:w="0" w:type="dxa"/>
         <w:right w:w="108" w:type="dxa"/>
       </w:tblCellMar>
     </w:tblPr>
@@ -14122,9 +13388,7 @@
       <w:tblStyleRowBandSize w:val="1"/>
       <w:tblStyleColBandSize w:val="1"/>
       <w:tblCellMar>
-        <w:top w:w="0" w:type="dxa"/>
         <w:left w:w="108" w:type="dxa"/>
-        <w:bottom w:w="0" w:type="dxa"/>
         <w:right w:w="108" w:type="dxa"/>
       </w:tblCellMar>
     </w:tblPr>
@@ -14467,32 +13731,6 @@
 </file>
 
 <file path=customXml/item1.xml><?xml version="1.0" encoding="utf-8"?>
-<p:properties xmlns:p="http://schemas.microsoft.com/office/2006/metadata/properties" xmlns:xsi="http://www.w3.org/2001/XMLSchema-instance" xmlns:pc="http://schemas.microsoft.com/office/infopath/2007/PartnerControls">
-  <documentManagement>
-    <TaxCatchAll xmlns="8e4e03e1-f8b1-44af-8a18-d6c17e30f4d4" xsi:nil="true"/>
-    <lcf76f155ced4ddcb4097134ff3c332f xmlns="e3f02ce4-f17e-46f8-88f7-72120ec08e56">
-      <Terms xmlns="http://schemas.microsoft.com/office/infopath/2007/PartnerControls"/>
-    </lcf76f155ced4ddcb4097134ff3c332f>
-  </documentManagement>
-</p:properties>
-</file>
-
-<file path=customXml/item2.xml><?xml version="1.0" encoding="utf-8"?>
-<?mso-contentType ?>
-<FormTemplates xmlns="http://schemas.microsoft.com/sharepoint/v3/contenttype/forms">
-  <Display>DocumentLibraryForm</Display>
-  <Edit>DocumentLibraryForm</Edit>
-  <New>DocumentLibraryForm</New>
-</FormTemplates>
-</file>
-
-<file path=customXml/item3.xml><?xml version="1.0" encoding="utf-8"?>
-<go:gDocsCustomXmlDataStorage xmlns:go="http://customooxmlschemas.google.com/" xmlns:r="http://schemas.openxmlformats.org/officeDocument/2006/relationships" uri="GoogleDocsCustomDataVersion2">
-  <go:docsCustomData xmlns:go="http://customooxmlschemas.google.com/" roundtripDataSignature="AMtx7mi/WJbKyhGg4KAaxPxL/s1mQvfmSw==">CgMxLjA4AHIhMVhrYVdacUFpaXU4b3kzLXlNb0JZZDNfaXpjMURraElL</go:docsCustomData>
-</go:gDocsCustomXmlDataStorage>
-</file>
-
-<file path=customXml/item4.xml><?xml version="1.0" encoding="utf-8"?>
 <ct:contentTypeSchema xmlns:ct="http://schemas.microsoft.com/office/2006/metadata/contentType" xmlns:ma="http://schemas.microsoft.com/office/2006/metadata/properties/metaAttributes" ct:_="" ma:_="" ma:contentTypeName="Document" ma:contentTypeID="0x01010029D82C79E9C45A4F8892A5168669910F" ma:contentTypeVersion="12" ma:contentTypeDescription="Create a new document." ma:contentTypeScope="" ma:versionID="b0ebbb5922726543facec73c42e5edce">
   <xsd:schema xmlns:xsd="http://www.w3.org/2001/XMLSchema" xmlns:xs="http://www.w3.org/2001/XMLSchema" xmlns:p="http://schemas.microsoft.com/office/2006/metadata/properties" xmlns:ns2="e3f02ce4-f17e-46f8-88f7-72120ec08e56" xmlns:ns3="8e4e03e1-f8b1-44af-8a18-d6c17e30f4d4" targetNamespace="http://schemas.microsoft.com/office/2006/metadata/properties" ma:root="true" ma:fieldsID="f63d00048b514375e244386f030ea744" ns2:_="" ns3:_="">
     <xsd:import namespace="e3f02ce4-f17e-46f8-88f7-72120ec08e56"/>
@@ -14693,35 +13931,33 @@
 </ct:contentTypeSchema>
 </file>
 
-<file path=customXml/itemProps1.xml><?xml version="1.0" encoding="utf-8"?>
-<ds:datastoreItem xmlns:ds="http://schemas.openxmlformats.org/officeDocument/2006/customXml" ds:itemID="{5FBB7EB6-12F3-46BC-9F16-90E3B1A4B35A}">
-  <ds:schemaRefs>
-    <ds:schemaRef ds:uri="http://schemas.microsoft.com/office/2006/metadata/properties"/>
-    <ds:schemaRef ds:uri="http://schemas.microsoft.com/office/infopath/2007/PartnerControls"/>
-    <ds:schemaRef ds:uri="8e4e03e1-f8b1-44af-8a18-d6c17e30f4d4"/>
-    <ds:schemaRef ds:uri="e3f02ce4-f17e-46f8-88f7-72120ec08e56"/>
-  </ds:schemaRefs>
-</ds:datastoreItem>
+<file path=customXml/item2.xml><?xml version="1.0" encoding="utf-8"?>
+<go:gDocsCustomXmlDataStorage xmlns:go="http://customooxmlschemas.google.com/" xmlns:r="http://schemas.openxmlformats.org/officeDocument/2006/relationships" uri="GoogleDocsCustomDataVersion2">
+  <go:docsCustomData xmlns:go="http://customooxmlschemas.google.com/" roundtripDataSignature="AMtx7mi/WJbKyhGg4KAaxPxL/s1mQvfmSw==">CgMxLjA4AHIhMVhrYVdacUFpaXU4b3kzLXlNb0JZZDNfaXpjMURraElL</go:docsCustomData>
+</go:gDocsCustomXmlDataStorage>
 </file>
 
-<file path=customXml/itemProps2.xml><?xml version="1.0" encoding="utf-8"?>
-<ds:datastoreItem xmlns:ds="http://schemas.openxmlformats.org/officeDocument/2006/customXml" ds:itemID="{8CE0FF77-CE15-4CE9-A7F0-984E16EA6679}">
-  <ds:schemaRefs>
-    <ds:schemaRef ds:uri="http://schemas.microsoft.com/sharepoint/v3/contenttype/forms"/>
-  </ds:schemaRefs>
-</ds:datastoreItem>
+<file path=customXml/item3.xml><?xml version="1.0" encoding="utf-8"?>
+<?mso-contentType ?>
+<FormTemplates xmlns="http://schemas.microsoft.com/sharepoint/v3/contenttype/forms">
+  <Display>DocumentLibraryForm</Display>
+  <Edit>DocumentLibraryForm</Edit>
+  <New>DocumentLibraryForm</New>
+</FormTemplates>
 </file>
 
-<file path=customXml/itemProps3.xml><?xml version="1.0" encoding="utf-8"?>
-<ds:datastoreItem xmlns:ds="http://schemas.openxmlformats.org/officeDocument/2006/customXml" ds:itemID="{11111111-1234-1234-1234-123412341234}">
-  <ds:schemaRefs>
-    <ds:schemaRef ds:uri="http://customooxmlschemas.google.com/"/>
-    <ds:schemaRef ds:uri="http://schemas.openxmlformats.org/officeDocument/2006/relationships"/>
-  </ds:schemaRefs>
-</ds:datastoreItem>
+<file path=customXml/item4.xml><?xml version="1.0" encoding="utf-8"?>
+<p:properties xmlns:p="http://schemas.microsoft.com/office/2006/metadata/properties" xmlns:xsi="http://www.w3.org/2001/XMLSchema-instance" xmlns:pc="http://schemas.microsoft.com/office/infopath/2007/PartnerControls">
+  <documentManagement>
+    <TaxCatchAll xmlns="8e4e03e1-f8b1-44af-8a18-d6c17e30f4d4" xsi:nil="true"/>
+    <lcf76f155ced4ddcb4097134ff3c332f xmlns="e3f02ce4-f17e-46f8-88f7-72120ec08e56">
+      <Terms xmlns="http://schemas.microsoft.com/office/infopath/2007/PartnerControls"/>
+    </lcf76f155ced4ddcb4097134ff3c332f>
+  </documentManagement>
+</p:properties>
 </file>
 
-<file path=customXml/itemProps4.xml><?xml version="1.0" encoding="utf-8"?>
+<file path=customXml/itemProps1.xml><?xml version="1.0" encoding="utf-8"?>
 <ds:datastoreItem xmlns:ds="http://schemas.openxmlformats.org/officeDocument/2006/customXml" ds:itemID="{CAB29BC5-FBED-4AC2-AE06-017B85995583}">
   <ds:schemaRefs>
     <ds:schemaRef ds:uri="http://schemas.microsoft.com/office/2006/metadata/contentType"/>
@@ -14738,4 +13974,32 @@
     <ds:schemaRef ds:uri="http://schemas.microsoft.com/internal/obd"/>
   </ds:schemaRefs>
 </ds:datastoreItem>
+</file>
+
+<file path=customXml/itemProps2.xml><?xml version="1.0" encoding="utf-8"?>
+<ds:datastoreItem xmlns:ds="http://schemas.openxmlformats.org/officeDocument/2006/customXml" ds:itemID="{11111111-1234-1234-1234-123412341234}">
+  <ds:schemaRefs>
+    <ds:schemaRef ds:uri="http://customooxmlschemas.google.com/"/>
+    <ds:schemaRef ds:uri="http://schemas.openxmlformats.org/officeDocument/2006/relationships"/>
+  </ds:schemaRefs>
+</ds:datastoreItem>
+</file>
+
+<file path=customXml/itemProps3.xml><?xml version="1.0" encoding="utf-8"?>
+<ds:datastoreItem xmlns:ds="http://schemas.openxmlformats.org/officeDocument/2006/customXml" ds:itemID="{8CE0FF77-CE15-4CE9-A7F0-984E16EA6679}">
+  <ds:schemaRefs>
+    <ds:schemaRef ds:uri="http://schemas.microsoft.com/sharepoint/v3/contenttype/forms"/>
+  </ds:schemaRefs>
+</ds:datastoreItem>
+</file>
+
+<file path=customXml/itemProps4.xml><?xml version="1.0" encoding="utf-8"?>
+<ds:datastoreItem xmlns:ds="http://schemas.openxmlformats.org/officeDocument/2006/customXml" ds:itemID="{5FBB7EB6-12F3-46BC-9F16-90E3B1A4B35A}">
+  <ds:schemaRefs>
+    <ds:schemaRef ds:uri="http://schemas.microsoft.com/office/2006/metadata/properties"/>
+    <ds:schemaRef ds:uri="http://schemas.microsoft.com/office/infopath/2007/PartnerControls"/>
+    <ds:schemaRef ds:uri="8e4e03e1-f8b1-44af-8a18-d6c17e30f4d4"/>
+    <ds:schemaRef ds:uri="e3f02ce4-f17e-46f8-88f7-72120ec08e56"/>
+  </ds:schemaRefs>
+</ds:datastoreItem>
 </file>
</xml_diff>